<commit_message>
Able to generate warranty as docx
</commit_message>
<xml_diff>
--- a/backend/resources/LCD warranty template.docx
+++ b/backend/resources/LCD warranty template.docx
@@ -121,7 +121,21 @@
           <w:rFonts w:ascii="Times New Roman" w:eastAsia="Times New Roman" w:hAnsi="Times New Roman" w:cs="Times New Roman"/>
           <w:sz w:val="24"/>
         </w:rPr>
-        <w:t>&lt;Years&gt;</w:t>
+        <w:t>{</w:t>
+      </w:r>
+      <w:r>
+        <w:rPr>
+          <w:rFonts w:ascii="Times New Roman" w:eastAsia="Times New Roman" w:hAnsi="Times New Roman" w:cs="Times New Roman"/>
+          <w:sz w:val="24"/>
+        </w:rPr>
+        <w:t>Years</w:t>
+      </w:r>
+      <w:r>
+        <w:rPr>
+          <w:rFonts w:ascii="Times New Roman" w:eastAsia="Times New Roman" w:hAnsi="Times New Roman" w:cs="Times New Roman"/>
+          <w:sz w:val="24"/>
+        </w:rPr>
+        <w:t>}</w:t>
       </w:r>
       <w:r>
         <w:rPr>
@@ -135,7 +149,28 @@
           <w:rFonts w:ascii="Times New Roman" w:eastAsia="Times New Roman" w:hAnsi="Times New Roman" w:cs="Times New Roman"/>
           <w:sz w:val="24"/>
         </w:rPr>
-        <w:t>o &lt;Customer Name&gt;</w:t>
+        <w:t xml:space="preserve">o </w:t>
+      </w:r>
+      <w:r>
+        <w:rPr>
+          <w:rFonts w:ascii="Times New Roman" w:eastAsia="Times New Roman" w:hAnsi="Times New Roman" w:cs="Times New Roman"/>
+          <w:sz w:val="24"/>
+        </w:rPr>
+        <w:t>{</w:t>
+      </w:r>
+      <w:r>
+        <w:rPr>
+          <w:rFonts w:ascii="Times New Roman" w:eastAsia="Times New Roman" w:hAnsi="Times New Roman" w:cs="Times New Roman"/>
+          <w:sz w:val="24"/>
+        </w:rPr>
+        <w:t>Customer Name</w:t>
+      </w:r>
+      <w:r>
+        <w:rPr>
+          <w:rFonts w:ascii="Times New Roman" w:eastAsia="Times New Roman" w:hAnsi="Times New Roman" w:cs="Times New Roman"/>
+          <w:sz w:val="24"/>
+        </w:rPr>
+        <w:t>}</w:t>
       </w:r>
       <w:bookmarkStart w:id="0" w:name="_Hlk180484792"/>
       <w:r>
@@ -165,7 +200,28 @@
           <w:rFonts w:ascii="Times New Roman" w:eastAsia="Times New Roman" w:hAnsi="Times New Roman" w:cs="Times New Roman"/>
           <w:sz w:val="24"/>
         </w:rPr>
-        <w:t xml:space="preserve"> &lt;Start&gt;</w:t>
+        <w:t xml:space="preserve"> </w:t>
+      </w:r>
+      <w:r>
+        <w:rPr>
+          <w:rFonts w:ascii="Times New Roman" w:eastAsia="Times New Roman" w:hAnsi="Times New Roman" w:cs="Times New Roman"/>
+          <w:sz w:val="24"/>
+        </w:rPr>
+        <w:t>{</w:t>
+      </w:r>
+      <w:r>
+        <w:rPr>
+          <w:rFonts w:ascii="Times New Roman" w:eastAsia="Times New Roman" w:hAnsi="Times New Roman" w:cs="Times New Roman"/>
+          <w:sz w:val="24"/>
+        </w:rPr>
+        <w:t>Start</w:t>
+      </w:r>
+      <w:r>
+        <w:rPr>
+          <w:rFonts w:ascii="Times New Roman" w:eastAsia="Times New Roman" w:hAnsi="Times New Roman" w:cs="Times New Roman"/>
+          <w:sz w:val="24"/>
+        </w:rPr>
+        <w:t>}</w:t>
       </w:r>
       <w:r>
         <w:rPr>
@@ -204,7 +260,7 @@
           <w:rFonts w:ascii="Times New Roman" w:eastAsia="Times New Roman" w:hAnsi="Times New Roman" w:cs="Times New Roman"/>
           <w:sz w:val="24"/>
         </w:rPr>
-        <w:t>&lt;</w:t>
+        <w:t>{</w:t>
       </w:r>
       <w:r>
         <w:rPr>
@@ -218,7 +274,7 @@
           <w:rFonts w:ascii="Times New Roman" w:eastAsia="Times New Roman" w:hAnsi="Times New Roman" w:cs="Times New Roman"/>
           <w:sz w:val="24"/>
         </w:rPr>
-        <w:t>&gt;</w:t>
+        <w:t>}</w:t>
       </w:r>
     </w:p>
     <w:p>
@@ -465,7 +521,44 @@
           <w:rFonts w:ascii="Times New Roman" w:eastAsia="Times New Roman" w:hAnsi="Times New Roman" w:cs="Times New Roman"/>
           <w:sz w:val="20"/>
         </w:rPr>
-        <w:t xml:space="preserve">&lt;Customer Name&gt; </w:t>
+        <w:t>{</w:t>
+      </w:r>
+      <w:proofErr w:type="spellStart"/>
+      <w:r>
+        <w:rPr>
+          <w:rFonts w:ascii="Times New Roman" w:eastAsia="Times New Roman" w:hAnsi="Times New Roman" w:cs="Times New Roman"/>
+          <w:sz w:val="20"/>
+        </w:rPr>
+        <w:t>Custome</w:t>
+      </w:r>
+      <w:r>
+        <w:rPr>
+          <w:rFonts w:ascii="Times New Roman" w:eastAsia="Times New Roman" w:hAnsi="Times New Roman" w:cs="Times New Roman"/>
+          <w:sz w:val="20"/>
+        </w:rPr>
+        <w:t>r</w:t>
+      </w:r>
+      <w:r>
+        <w:rPr>
+          <w:rFonts w:ascii="Times New Roman" w:eastAsia="Times New Roman" w:hAnsi="Times New Roman" w:cs="Times New Roman"/>
+          <w:sz w:val="20"/>
+        </w:rPr>
+        <w:t>Name</w:t>
+      </w:r>
+      <w:proofErr w:type="spellEnd"/>
+      <w:r>
+        <w:rPr>
+          <w:rFonts w:ascii="Times New Roman" w:eastAsia="Times New Roman" w:hAnsi="Times New Roman" w:cs="Times New Roman"/>
+          <w:sz w:val="20"/>
+        </w:rPr>
+        <w:t>}</w:t>
+      </w:r>
+      <w:r>
+        <w:rPr>
+          <w:rFonts w:ascii="Times New Roman" w:eastAsia="Times New Roman" w:hAnsi="Times New Roman" w:cs="Times New Roman"/>
+          <w:sz w:val="20"/>
+        </w:rPr>
+        <w:t xml:space="preserve"> </w:t>
       </w:r>
       <w:r>
         <w:rPr>

</xml_diff>